<commit_message>
Changed the Questions section
</commit_message>
<xml_diff>
--- a/DataCleanup Plan.docx
+++ b/DataCleanup Plan.docx
@@ -278,10 +278,16 @@
         </w:numPr>
       </w:pPr>
       <w:r>
+        <w:t xml:space="preserve">Assess </w:t>
+      </w:r>
+      <w:r>
         <w:t>Crime across years</w:t>
       </w:r>
       <w:r>
         <w:t xml:space="preserve"> </w:t>
+      </w:r>
+      <w:r>
+        <w:t>in DC area</w:t>
       </w:r>
     </w:p>
     <w:p>
@@ -365,7 +371,19 @@
         </w:numPr>
       </w:pPr>
       <w:r>
-        <w:t>High Crime or unsafe area</w:t>
+        <w:t>Which district has the h</w:t>
+      </w:r>
+      <w:r>
+        <w:t>igh</w:t>
+      </w:r>
+      <w:r>
+        <w:t>est level of</w:t>
+      </w:r>
+      <w:r>
+        <w:t xml:space="preserve"> Crime</w:t>
+      </w:r>
+      <w:r>
+        <w:t xml:space="preserve"> &amp; what type of Crime</w:t>
       </w:r>
     </w:p>
     <w:p>
@@ -407,16 +425,25 @@
         </w:numPr>
       </w:pPr>
       <w:r>
-        <w:t>Homoside across DC</w:t>
-      </w:r>
-      <w:r>
-        <w:t xml:space="preserve"> – gmap API to used to </w:t>
-      </w:r>
-      <w:r>
-        <w:t>bring up DC map, upon which data will be plotted</w:t>
+        <w:t>What is the rate of h</w:t>
+      </w:r>
+      <w:r>
+        <w:t>omoside across DC</w:t>
+      </w:r>
+      <w:r>
+        <w:t xml:space="preserve">, </w:t>
+      </w:r>
+      <w:r>
+        <w:t>drill into gun related homoside</w:t>
       </w:r>
       <w:bookmarkStart w:id="0" w:name="_GoBack"/>
       <w:bookmarkEnd w:id="0"/>
+      <w:r>
+        <w:t xml:space="preserve">– gmap API to used to </w:t>
+      </w:r>
+      <w:r>
+        <w:t>bring up DC map, upon which data will be plotted</w:t>
+      </w:r>
     </w:p>
     <w:p>
       <w:pPr>

</xml_diff>

<commit_message>
Updated section "Changes to be made"
</commit_message>
<xml_diff>
--- a/DataCleanup Plan.docx
+++ b/DataCleanup Plan.docx
@@ -241,7 +241,10 @@
         </w:numPr>
       </w:pPr>
       <w:r>
-        <w:t>Delete row if both Start &amp; End date are missing.</w:t>
+        <w:t>I</w:t>
+      </w:r>
+      <w:r>
+        <w:t>f end date is missing, copy start date into end date</w:t>
       </w:r>
     </w:p>
     <w:p>
@@ -253,11 +256,10 @@
         </w:numPr>
       </w:pPr>
       <w:r>
-        <w:t>I</w:t>
-      </w:r>
-      <w:r>
-        <w:t>f end date is missing, copy start date into end date</w:t>
-      </w:r>
+        <w:t>Drop all missing values</w:t>
+      </w:r>
+      <w:bookmarkStart w:id="0" w:name="_GoBack"/>
+      <w:bookmarkEnd w:id="0"/>
     </w:p>
     <w:p/>
     <w:p/>
@@ -436,8 +438,6 @@
       <w:r>
         <w:t>drill into gun related homoside</w:t>
       </w:r>
-      <w:bookmarkStart w:id="0" w:name="_GoBack"/>
-      <w:bookmarkEnd w:id="0"/>
       <w:r>
         <w:t xml:space="preserve">– gmap API to used to </w:t>
       </w:r>

</xml_diff>

<commit_message>
add final question write ups
</commit_message>
<xml_diff>
--- a/DataCleanup Plan.docx
+++ b/DataCleanup Plan.docx
@@ -278,16 +278,10 @@
         </w:numPr>
       </w:pPr>
       <w:r>
-        <w:t xml:space="preserve">Assess </w:t>
-      </w:r>
-      <w:r>
         <w:t>Crime across years</w:t>
       </w:r>
       <w:r>
         <w:t xml:space="preserve"> </w:t>
-      </w:r>
-      <w:r>
-        <w:t>in DC area</w:t>
       </w:r>
     </w:p>
     <w:p>
@@ -371,19 +365,7 @@
         </w:numPr>
       </w:pPr>
       <w:r>
-        <w:t>Which district has the h</w:t>
-      </w:r>
-      <w:r>
-        <w:t>igh</w:t>
-      </w:r>
-      <w:r>
-        <w:t>est level of</w:t>
-      </w:r>
-      <w:r>
-        <w:t xml:space="preserve"> Crime</w:t>
-      </w:r>
-      <w:r>
-        <w:t xml:space="preserve"> &amp; what type of Crime</w:t>
+        <w:t>High Crime or unsafe area</w:t>
       </w:r>
     </w:p>
     <w:p>
@@ -425,25 +407,16 @@
         </w:numPr>
       </w:pPr>
       <w:r>
-        <w:t>What is the rate of h</w:t>
-      </w:r>
-      <w:r>
-        <w:t>omoside across DC</w:t>
-      </w:r>
-      <w:r>
-        <w:t xml:space="preserve">, </w:t>
-      </w:r>
-      <w:r>
-        <w:t>drill into gun related homoside</w:t>
+        <w:t>Homoside across DC</w:t>
+      </w:r>
+      <w:r>
+        <w:t xml:space="preserve"> – gmap API to used to </w:t>
+      </w:r>
+      <w:r>
+        <w:t>bring up DC map, upon which data will be plotted</w:t>
       </w:r>
       <w:bookmarkStart w:id="0" w:name="_GoBack"/>
       <w:bookmarkEnd w:id="0"/>
-      <w:r>
-        <w:t xml:space="preserve">– gmap API to used to </w:t>
-      </w:r>
-      <w:r>
-        <w:t>bring up DC map, upon which data will be plotted</w:t>
-      </w:r>
     </w:p>
     <w:p>
       <w:pPr>

</xml_diff>